<commit_message>
Modificación de casos de uso de alta y baja de usuario
</commit_message>
<xml_diff>
--- a/Casos de uso/Gestión de usuarios/Registro de usuarios/alta_usuarios.docx
+++ b/Casos de uso/Gestión de usuarios/Registro de usuarios/alta_usuarios.docx
@@ -56,17 +56,19 @@
         <w:jc w:val="center"/>
         <w:rPr>
           <w:rFonts w:hint="default"/>
+          <w:lang/>
         </w:rPr>
       </w:pPr>
       <w:r>
         <w:rPr>
           <w:rFonts w:hint="default"/>
+          <w:lang/>
         </w:rPr>
         <w:drawing>
           <wp:inline distT="0" distB="0" distL="114300" distR="114300">
-            <wp:extent cx="5392420" cy="4037330"/>
-            <wp:effectExtent l="0" t="0" r="17780" b="1270"/>
-            <wp:docPr id="1" name="Picture 1" descr="alta_usuarios"/>
+            <wp:extent cx="5393690" cy="4036060"/>
+            <wp:effectExtent l="0" t="0" r="16510" b="2540"/>
+            <wp:docPr id="2" name="Picture 2" descr="alta_usuarios"/>
             <wp:cNvGraphicFramePr>
               <a:graphicFrameLocks xmlns:a="http://schemas.openxmlformats.org/drawingml/2006/main" noChangeAspect="true"/>
             </wp:cNvGraphicFramePr>
@@ -74,7 +76,7 @@
               <a:graphicData uri="http://schemas.openxmlformats.org/drawingml/2006/picture">
                 <pic:pic xmlns:pic="http://schemas.openxmlformats.org/drawingml/2006/picture">
                   <pic:nvPicPr>
-                    <pic:cNvPr id="1" name="Picture 1" descr="alta_usuarios"/>
+                    <pic:cNvPr id="2" name="Picture 2" descr="alta_usuarios"/>
                     <pic:cNvPicPr>
                       <a:picLocks noChangeAspect="true"/>
                     </pic:cNvPicPr>
@@ -88,7 +90,7 @@
                   <pic:spPr>
                     <a:xfrm>
                       <a:off x="0" y="0"/>
-                      <a:ext cx="5392420" cy="4037330"/>
+                      <a:ext cx="5393690" cy="4036060"/>
                     </a:xfrm>
                     <a:prstGeom prst="rect">
                       <a:avLst/>
@@ -100,6 +102,8 @@
           </wp:inline>
         </w:drawing>
       </w:r>
+      <w:bookmarkStart w:id="1" w:name="_GoBack"/>
+      <w:bookmarkEnd w:id="1"/>
     </w:p>
     <w:p>
       <w:pPr>
@@ -802,8 +806,6 @@
                 <w:rtl w:val="0"/>
               </w:rPr>
             </w:pPr>
-            <w:bookmarkStart w:id="1" w:name="_GoBack"/>
-            <w:bookmarkEnd w:id="1"/>
             <w:r>
               <w:rPr>
                 <w:rFonts w:hint="default"/>

</xml_diff>